<commit_message>
Pushing modification to Assignment3_2
</commit_message>
<xml_diff>
--- a/module-3/Wheeler-Assignment3_2.docx
+++ b/module-3/Wheeler-Assignment3_2.docx
@@ -4,6 +4,50 @@
   <w:body>
     <w:p>
       <w:r>
+        <w:t>Megan Wheeler</w:t>
+      </w:r>
+    </w:p>
+    <w:p>
+      <w:r>
+        <w:t>Assignment 3.2</w:t>
+      </w:r>
+    </w:p>
+    <w:p/>
+    <w:p>
+      <w:r>
+        <w:t xml:space="preserve">For this assignment I am assuming that the primary object of the database is </w:t>
+      </w:r>
+      <w:r>
+        <w:t xml:space="preserve">the book information. This is why I did not add foreign keys to the Publisher Table or the Author Table. </w:t>
+      </w:r>
+      <w:r>
+        <w:t xml:space="preserve">I created </w:t>
+      </w:r>
+      <w:r>
+        <w:t xml:space="preserve">two new fields for storing </w:t>
+      </w:r>
+      <w:r>
+        <w:t xml:space="preserve">global unique identifiers (GUID). </w:t>
+      </w:r>
+      <w:r>
+        <w:t>‘authorID’ was the first GUID that was added.</w:t>
+      </w:r>
+      <w:r>
+        <w:t xml:space="preserve"> </w:t>
+      </w:r>
+      <w:r>
+        <w:t xml:space="preserve">‘book_ID’ was the final GUID that was added. </w:t>
+      </w:r>
+      <w:r>
+        <w:t>These were not included in the original table or table data.</w:t>
+      </w:r>
+    </w:p>
+    <w:p/>
+    <w:p>
+      <w:r>
+        <w:rPr>
+          <w:noProof/>
+        </w:rPr>
         <w:drawing>
           <wp:inline distT="0" distB="0" distL="0" distR="0" wp14:anchorId="21046B3A" wp14:editId="76DFC056">
             <wp:extent cx="8229600" cy="2617470"/>

</xml_diff>